<commit_message>
Archivo de Requerimientos Final
</commit_message>
<xml_diff>
--- a/doc/REQUERIMIENTOS Y COMPLEJIDAD/Analisis de Requerimientos.docx
+++ b/doc/REQUERIMIENTOS Y COMPLEJIDAD/Analisis de Requerimientos.docx
@@ -6390,6 +6390,310 @@
     </w:p>
     <w:p w14:noSpellErr="1">
       <w:pPr>
+        <w:pStyle w:val="Normal"/>
+        <w:jc w:val="both"/>
+        <w:rPr>
+          <w:rFonts w:ascii="Arial" w:hAnsi="Arial" w:eastAsia="Arial" w:cs="Arial"/>
+          <w:noProof w:val="0"/>
+          <w:color w:val="222222"/>
+          <w:sz w:val="21"/>
+          <w:szCs w:val="21"/>
+          <w:lang w:val="es"/>
+        </w:rPr>
+      </w:pPr>
+      <w:r>
+        <w:rPr>
+          <w:rFonts w:ascii="Arial" w:hAnsi="Arial" w:eastAsia="Arial" w:cs="Arial"/>
+          <w:noProof w:val="0"/>
+          <w:color w:val="222222"/>
+          <w:sz w:val="21"/>
+          <w:szCs w:val="21"/>
+          <w:lang w:val="es"/>
+        </w:rPr>
+        <w:t xml:space="preserve">La función Hash, </w:t>
+      </w:r>
+      <w:r>
+        <w:rPr>
+          <w:rFonts w:ascii="Helvetica Neue" w:hAnsi="Helvetica Neue" w:eastAsia="Helvetica Neue" w:cs="Helvetica Neue"/>
+          <w:noProof w:val="0"/>
+          <w:sz w:val="22"/>
+          <w:szCs w:val="22"/>
+          <w:lang w:val="es"/>
+        </w:rPr>
+        <w:t xml:space="preserve"> Si tenemos una matriz que puede contener pares de valores clave M, entonces necesitamos una función que puede transformar cualquier clave dada en un índice en que matriz: un número entero en el intervalo [0, M-1]. </w:t>
+      </w:r>
+    </w:p>
+    <w:p>
+      <w:pPr>
+        <w:pStyle w:val="Normal"/>
+        <w:jc w:val="both"/>
+        <w:rPr>
+          <w:rFonts w:ascii="Helvetica Neue" w:hAnsi="Helvetica Neue" w:eastAsia="Helvetica Neue" w:cs="Helvetica Neue"/>
+          <w:noProof w:val="0"/>
+          <w:sz w:val="22"/>
+          <w:szCs w:val="22"/>
+          <w:lang w:val="es"/>
+        </w:rPr>
+      </w:pPr>
+      <w:r>
+        <w:rPr>
+          <w:rFonts w:ascii="Helvetica Neue" w:hAnsi="Helvetica Neue" w:eastAsia="Helvetica Neue" w:cs="Helvetica Neue"/>
+          <w:noProof w:val="0"/>
+          <w:sz w:val="22"/>
+          <w:szCs w:val="22"/>
+          <w:lang w:val="es"/>
+        </w:rPr>
+        <w:t>En general, existen varios tipos de implementación para el manejo de co</w:t>
+      </w:r>
+      <w:r>
+        <w:rPr>
+          <w:rFonts w:ascii="Helvetica Neue" w:hAnsi="Helvetica Neue" w:eastAsia="Helvetica Neue" w:cs="Helvetica Neue"/>
+          <w:noProof w:val="0"/>
+          <w:sz w:val="22"/>
+          <w:szCs w:val="22"/>
+          <w:lang w:val="es"/>
+        </w:rPr>
+        <w:t>lisiones (</w:t>
+      </w:r>
+      <w:r>
+        <w:rPr>
+          <w:rFonts w:ascii="Helvetica Neue" w:hAnsi="Helvetica Neue" w:eastAsia="Helvetica Neue" w:cs="Helvetica Neue"/>
+          <w:noProof w:val="0"/>
+          <w:sz w:val="22"/>
+          <w:szCs w:val="22"/>
+          <w:lang w:val="es"/>
+        </w:rPr>
+        <w:t xml:space="preserve">cuando dos entradas distintas a una función de </w:t>
+      </w:r>
+      <w:r>
+        <w:rPr>
+          <w:rFonts w:ascii="Helvetica Neue" w:hAnsi="Helvetica Neue" w:eastAsia="Helvetica Neue" w:cs="Helvetica Neue"/>
+          <w:noProof w:val="0"/>
+          <w:sz w:val="22"/>
+          <w:szCs w:val="22"/>
+          <w:lang w:val="es"/>
+        </w:rPr>
+        <w:t>hash</w:t>
+      </w:r>
+      <w:r>
+        <w:rPr>
+          <w:rFonts w:ascii="Helvetica Neue" w:hAnsi="Helvetica Neue" w:eastAsia="Helvetica Neue" w:cs="Helvetica Neue"/>
+          <w:noProof w:val="0"/>
+          <w:sz w:val="22"/>
+          <w:szCs w:val="22"/>
+          <w:lang w:val="es"/>
+        </w:rPr>
+        <w:t xml:space="preserve"> producen la misma salida)</w:t>
+      </w:r>
+      <w:r>
+        <w:rPr>
+          <w:rFonts w:ascii="Helvetica Neue" w:hAnsi="Helvetica Neue" w:eastAsia="Helvetica Neue" w:cs="Helvetica Neue"/>
+          <w:noProof w:val="0"/>
+          <w:sz w:val="22"/>
+          <w:szCs w:val="22"/>
+          <w:lang w:val="es"/>
+        </w:rPr>
+        <w:t xml:space="preserve">, los más reconocidos son </w:t>
+      </w:r>
+      <w:r>
+        <w:rPr>
+          <w:rFonts w:ascii="Helvetica Neue" w:hAnsi="Helvetica Neue" w:eastAsia="Helvetica Neue" w:cs="Helvetica Neue"/>
+          <w:b w:val="1"/>
+          <w:bCs w:val="1"/>
+          <w:noProof w:val="0"/>
+          <w:sz w:val="22"/>
+          <w:szCs w:val="22"/>
+          <w:lang w:val="es"/>
+        </w:rPr>
+        <w:t xml:space="preserve">Linear </w:t>
+      </w:r>
+      <w:proofErr w:type="spellStart"/>
+      <w:r>
+        <w:rPr>
+          <w:rFonts w:ascii="Helvetica Neue" w:hAnsi="Helvetica Neue" w:eastAsia="Helvetica Neue" w:cs="Helvetica Neue"/>
+          <w:b w:val="1"/>
+          <w:bCs w:val="1"/>
+          <w:noProof w:val="0"/>
+          <w:sz w:val="22"/>
+          <w:szCs w:val="22"/>
+          <w:lang w:val="es"/>
+        </w:rPr>
+        <w:t>Probing</w:t>
+      </w:r>
+      <w:proofErr w:type="spellEnd"/>
+      <w:r>
+        <w:rPr>
+          <w:rFonts w:ascii="Helvetica Neue" w:hAnsi="Helvetica Neue" w:eastAsia="Helvetica Neue" w:cs="Helvetica Neue"/>
+          <w:noProof w:val="0"/>
+          <w:sz w:val="22"/>
+          <w:szCs w:val="22"/>
+          <w:lang w:val="es"/>
+        </w:rPr>
+        <w:t xml:space="preserve"> que </w:t>
+      </w:r>
+      <w:r>
+        <w:rPr>
+          <w:rFonts w:ascii="Helvetica Neue" w:hAnsi="Helvetica Neue" w:eastAsia="Helvetica Neue" w:cs="Helvetica Neue"/>
+          <w:noProof w:val="0"/>
+          <w:sz w:val="22"/>
+          <w:szCs w:val="22"/>
+          <w:lang w:val="es"/>
+        </w:rPr>
+        <w:t>cuando hay una colisión (cuando hash a un índice de tabla que ya está ocupada con una llave diferente de la clave de búsq</w:t>
+      </w:r>
+      <w:r>
+        <w:rPr>
+          <w:rFonts w:ascii="Helvetica Neue" w:hAnsi="Helvetica Neue" w:eastAsia="Helvetica Neue" w:cs="Helvetica Neue"/>
+          <w:noProof w:val="0"/>
+          <w:sz w:val="22"/>
+          <w:szCs w:val="22"/>
+          <w:lang w:val="es"/>
+        </w:rPr>
+        <w:t xml:space="preserve">ueda), entonces solo comprobar la siguiente entrada en la tabla (por incrementando el índice). </w:t>
+      </w:r>
+      <w:r>
+        <w:rPr>
+          <w:rFonts w:ascii="Helvetica Neue" w:hAnsi="Helvetica Neue" w:eastAsia="Helvetica Neue" w:cs="Helvetica Neue"/>
+          <w:noProof w:val="0"/>
+          <w:sz w:val="22"/>
+          <w:szCs w:val="22"/>
+          <w:lang w:val="es"/>
+        </w:rPr>
+        <w:t xml:space="preserve">Hay tres posibles resultados, en caso de que sea la misma llave se reemplaza el valor. </w:t>
+      </w:r>
+      <w:proofErr w:type="spellStart"/>
+      <w:r>
+        <w:rPr>
+          <w:rFonts w:ascii="Helvetica Neue" w:hAnsi="Helvetica Neue" w:eastAsia="Helvetica Neue" w:cs="Helvetica Neue"/>
+          <w:b w:val="1"/>
+          <w:bCs w:val="1"/>
+          <w:noProof w:val="0"/>
+          <w:sz w:val="22"/>
+          <w:szCs w:val="22"/>
+          <w:lang w:val="es"/>
+        </w:rPr>
+        <w:t>Separate</w:t>
+      </w:r>
+      <w:proofErr w:type="spellEnd"/>
+      <w:r>
+        <w:rPr>
+          <w:rFonts w:ascii="Helvetica Neue" w:hAnsi="Helvetica Neue" w:eastAsia="Helvetica Neue" w:cs="Helvetica Neue"/>
+          <w:b w:val="1"/>
+          <w:bCs w:val="1"/>
+          <w:noProof w:val="0"/>
+          <w:sz w:val="22"/>
+          <w:szCs w:val="22"/>
+          <w:lang w:val="es"/>
+        </w:rPr>
+        <w:t xml:space="preserve"> </w:t>
+      </w:r>
+      <w:proofErr w:type="spellStart"/>
+      <w:r>
+        <w:rPr>
+          <w:rFonts w:ascii="Helvetica Neue" w:hAnsi="Helvetica Neue" w:eastAsia="Helvetica Neue" w:cs="Helvetica Neue"/>
+          <w:b w:val="1"/>
+          <w:bCs w:val="1"/>
+          <w:noProof w:val="0"/>
+          <w:sz w:val="22"/>
+          <w:szCs w:val="22"/>
+          <w:lang w:val="es"/>
+        </w:rPr>
+        <w:t>Chaining</w:t>
+      </w:r>
+      <w:proofErr w:type="spellEnd"/>
+      <w:r>
+        <w:rPr>
+          <w:rFonts w:ascii="Helvetica Neue" w:hAnsi="Helvetica Neue" w:eastAsia="Helvetica Neue" w:cs="Helvetica Neue"/>
+          <w:noProof w:val="0"/>
+          <w:sz w:val="22"/>
+          <w:szCs w:val="22"/>
+          <w:lang w:val="es"/>
+        </w:rPr>
+        <w:t xml:space="preserve"> que se implementa bajo un array, pero el elemento de cada </w:t>
+      </w:r>
+      <w:r>
+        <w:rPr>
+          <w:rFonts w:ascii="Helvetica Neue" w:hAnsi="Helvetica Neue" w:eastAsia="Helvetica Neue" w:cs="Helvetica Neue"/>
+          <w:noProof w:val="0"/>
+          <w:sz w:val="22"/>
+          <w:szCs w:val="22"/>
+          <w:lang w:val="es"/>
+        </w:rPr>
+        <w:t>posición</w:t>
+      </w:r>
+      <w:r>
+        <w:rPr>
+          <w:rFonts w:ascii="Helvetica Neue" w:hAnsi="Helvetica Neue" w:eastAsia="Helvetica Neue" w:cs="Helvetica Neue"/>
+          <w:noProof w:val="0"/>
+          <w:sz w:val="22"/>
+          <w:szCs w:val="22"/>
+          <w:lang w:val="es"/>
+        </w:rPr>
+        <w:t xml:space="preserve"> es un nodo, en caso de </w:t>
+      </w:r>
+      <w:r>
+        <w:rPr>
+          <w:rFonts w:ascii="Helvetica Neue" w:hAnsi="Helvetica Neue" w:eastAsia="Helvetica Neue" w:cs="Helvetica Neue"/>
+          <w:noProof w:val="0"/>
+          <w:sz w:val="22"/>
+          <w:szCs w:val="22"/>
+          <w:lang w:val="es"/>
+        </w:rPr>
+        <w:t>colisión</w:t>
+      </w:r>
+      <w:r>
+        <w:rPr>
+          <w:rFonts w:ascii="Helvetica Neue" w:hAnsi="Helvetica Neue" w:eastAsia="Helvetica Neue" w:cs="Helvetica Neue"/>
+          <w:noProof w:val="0"/>
+          <w:sz w:val="22"/>
+          <w:szCs w:val="22"/>
+          <w:lang w:val="es"/>
+        </w:rPr>
+        <w:t xml:space="preserve"> se añade como siguiente al nodo del </w:t>
+      </w:r>
+      <w:r>
+        <w:rPr>
+          <w:rFonts w:ascii="Helvetica Neue" w:hAnsi="Helvetica Neue" w:eastAsia="Helvetica Neue" w:cs="Helvetica Neue"/>
+          <w:noProof w:val="0"/>
+          <w:sz w:val="22"/>
+          <w:szCs w:val="22"/>
+          <w:lang w:val="es"/>
+        </w:rPr>
+        <w:t>índice</w:t>
+      </w:r>
+      <w:r>
+        <w:rPr>
+          <w:rFonts w:ascii="Helvetica Neue" w:hAnsi="Helvetica Neue" w:eastAsia="Helvetica Neue" w:cs="Helvetica Neue"/>
+          <w:noProof w:val="0"/>
+          <w:sz w:val="22"/>
+          <w:szCs w:val="22"/>
+          <w:lang w:val="es"/>
+        </w:rPr>
+        <w:t xml:space="preserve"> </w:t>
+      </w:r>
+      <w:r>
+        <w:rPr>
+          <w:rFonts w:ascii="Helvetica Neue" w:hAnsi="Helvetica Neue" w:eastAsia="Helvetica Neue" w:cs="Helvetica Neue"/>
+          <w:noProof w:val="0"/>
+          <w:sz w:val="22"/>
+          <w:szCs w:val="22"/>
+          <w:lang w:val="es"/>
+        </w:rPr>
+        <w:t>correspondiente</w:t>
+      </w:r>
+      <w:r>
+        <w:rPr>
+          <w:rFonts w:ascii="Helvetica Neue" w:hAnsi="Helvetica Neue" w:eastAsia="Helvetica Neue" w:cs="Helvetica Neue"/>
+          <w:noProof w:val="0"/>
+          <w:sz w:val="22"/>
+          <w:szCs w:val="22"/>
+          <w:lang w:val="es"/>
+        </w:rPr>
+        <w:t>.</w:t>
+      </w:r>
+    </w:p>
+    <w:p w14:noSpellErr="1">
+      <w:pPr>
         <w:jc w:val="both"/>
       </w:pPr>
       <w:r>
@@ -6829,7 +7133,7 @@
         <w:t xml:space="preserve"> O(1)</w:t>
       </w:r>
     </w:p>
-    <w:p>
+    <w:p w14:noSpellErr="1">
       <w:pPr>
         <w:jc w:val="both"/>
       </w:pPr>
@@ -6841,12 +7145,14 @@
         <w:rPr/>
         <w:t xml:space="preserve"> Dados los requerimientos funcionales, se </w:t>
       </w:r>
-      <w:proofErr w:type="spellStart"/>
-      <w:r>
-        <w:rPr/>
-        <w:t>decidio</w:t>
-      </w:r>
-      <w:proofErr w:type="spellEnd"/>
+      <w:r>
+        <w:rPr/>
+        <w:t>decidi</w:t>
+      </w:r>
+      <w:r>
+        <w:rPr/>
+        <w:t>ó</w:t>
+      </w:r>
       <w:r>
         <w:rPr/>
         <w:t xml:space="preserve"> usar la Hash Table.</w:t>
@@ -7789,7 +8095,7 @@
         <w:t>Desventajas:</w:t>
       </w:r>
     </w:p>
-    <w:p>
+    <w:p w14:noSpellErr="1">
       <w:pPr>
         <w:numPr>
           <w:ilvl w:val="0"/>
@@ -7797,12 +8103,18 @@
         </w:numPr>
         <w:rPr/>
       </w:pPr>
-      <w:proofErr w:type="spellStart"/>
-      <w:r>
-        <w:rPr/>
-        <w:t>Dificil</w:t>
-      </w:r>
-      <w:proofErr w:type="spellEnd"/>
+      <w:r>
+        <w:rPr/>
+        <w:t>Dif</w:t>
+      </w:r>
+      <w:r>
+        <w:rPr/>
+        <w:t>í</w:t>
+      </w:r>
+      <w:r>
+        <w:rPr/>
+        <w:t>cil</w:t>
+      </w:r>
       <w:r>
         <w:rPr/>
         <w:t xml:space="preserve"> acceso aleatorio</w:t>
@@ -7820,12 +8132,18 @@
         <w:rPr/>
         <w:t xml:space="preserve">Ciertos algoritmos de ordenamiento y </w:t>
       </w:r>
-      <w:proofErr w:type="spellStart"/>
-      <w:r>
-        <w:rPr/>
-        <w:t>busqueda</w:t>
-      </w:r>
-      <w:proofErr w:type="spellEnd"/>
+      <w:r>
+        <w:rPr/>
+        <w:t>b</w:t>
+      </w:r>
+      <w:r>
+        <w:rPr/>
+        <w:t>ú</w:t>
+      </w:r>
+      <w:r>
+        <w:rPr/>
+        <w:t>squeda</w:t>
+      </w:r>
       <w:r>
         <w:rPr/>
         <w:t xml:space="preserve"> se hacen complicados o imposibles de ejecutar (búsqueda binaria, </w:t>
@@ -8236,17 +8554,23 @@
         <w:t>Complejidad:</w:t>
       </w:r>
     </w:p>
-    <w:p>
+    <w:p w14:noSpellErr="1">
       <w:r>
         <w:rPr/>
         <w:t xml:space="preserve">Hemos elegido para </w:t>
       </w:r>
-      <w:proofErr w:type="spellStart"/>
-      <w:r>
-        <w:rPr/>
-        <w:t>busqueda</w:t>
-      </w:r>
-      <w:proofErr w:type="spellEnd"/>
+      <w:r>
+        <w:rPr/>
+        <w:t>b</w:t>
+      </w:r>
+      <w:r>
+        <w:rPr/>
+        <w:t>ú</w:t>
+      </w:r>
+      <w:r>
+        <w:rPr/>
+        <w:t>squeda</w:t>
+      </w:r>
       <w:r>
         <w:rPr/>
         <w:t xml:space="preserve"> sobre esta estructura una búsqueda lineal.</w:t>
@@ -8884,7 +9208,7 @@
         <w:t xml:space="preserve"> una búsqueda lineal que descarte elementos no necesitados.</w:t>
       </w:r>
     </w:p>
-    <w:p>
+    <w:p w14:noSpellErr="1">
       <w:pPr>
         <w:numPr>
           <w:ilvl w:val="1"/>
@@ -8904,22 +9228,30 @@
         <w:rPr/>
         <w:t xml:space="preserve"> la </w:t>
       </w:r>
-      <w:proofErr w:type="spellStart"/>
-      <w:r>
-        <w:rPr/>
-        <w:t>busqueda</w:t>
-      </w:r>
-      <w:proofErr w:type="spellEnd"/>
+      <w:r>
+        <w:rPr/>
+        <w:t>b</w:t>
+      </w:r>
+      <w:r>
+        <w:rPr/>
+        <w:t>ú</w:t>
+      </w:r>
+      <w:r>
+        <w:rPr/>
+        <w:t>squeda</w:t>
+      </w:r>
       <w:r>
         <w:rPr/>
         <w:t xml:space="preserve"> </w:t>
       </w:r>
-      <w:proofErr w:type="spellStart"/>
-      <w:r>
-        <w:rPr/>
-        <w:t>sera</w:t>
-      </w:r>
-      <w:proofErr w:type="spellEnd"/>
+      <w:r>
+        <w:rPr/>
+        <w:t>ser</w:t>
+      </w:r>
+      <w:r>
+        <w:rPr/>
+        <w:t>á</w:t>
+      </w:r>
       <w:r>
         <w:rPr/>
         <w:t xml:space="preserve"> de O(N).</w:t>
@@ -9352,6 +9684,7 @@
         </w:rPr>
         <w:t>heap</w:t>
       </w:r>
+      <w:proofErr w:type="spellEnd"/>
       <w:r>
         <w:rPr>
           <w:rFonts w:ascii="Arial" w:hAnsi="Arial" w:eastAsia="Arial" w:cs="Arial"/>
@@ -9361,9 +9694,9 @@
           <w:szCs w:val="21"/>
           <w:lang w:val="es"/>
         </w:rPr>
-        <w:t>a</w:t>
-      </w:r>
-      <w:proofErr w:type="spellEnd"/>
+        <w:t xml:space="preserve"> partir del conjunto de elementos de entrada, y después, una fase de extracción sucesiva de la cima del </w:t>
+      </w:r>
+      <w:proofErr w:type="spellStart"/>
       <w:r>
         <w:rPr>
           <w:rFonts w:ascii="Arial" w:hAnsi="Arial" w:eastAsia="Arial" w:cs="Arial"/>
@@ -9373,9 +9706,9 @@
           <w:szCs w:val="21"/>
           <w:lang w:val="es"/>
         </w:rPr>
-        <w:t xml:space="preserve"> partir del conjunto de elementos de entrada, y después, una fase de extracción sucesiva de la cima del </w:t>
-      </w:r>
-      <w:proofErr w:type="spellStart"/>
+        <w:t>heap</w:t>
+      </w:r>
+      <w:proofErr w:type="spellEnd"/>
       <w:r>
         <w:rPr>
           <w:rFonts w:ascii="Arial" w:hAnsi="Arial" w:eastAsia="Arial" w:cs="Arial"/>
@@ -9385,10 +9718,61 @@
           <w:szCs w:val="21"/>
           <w:lang w:val="es"/>
         </w:rPr>
+        <w:t>.</w:t>
+      </w:r>
+    </w:p>
+    <w:p>
+      <w:pPr>
+        <w:jc w:val="both"/>
+        <w:rPr>
+          <w:noProof w:val="0"/>
+          <w:lang w:val="es"/>
+        </w:rPr>
+      </w:pPr>
+      <w:r>
+        <w:rPr>
+          <w:noProof w:val="0"/>
+          <w:lang w:val="es"/>
+        </w:rPr>
+        <w:t xml:space="preserve">El algoritmo, después de cada extracción, recoloca en el nodo raíz o cima, la última hoja por la derecha del último nivel. Lo cual destruye la propiedad </w:t>
+      </w:r>
+      <w:proofErr w:type="spellStart"/>
+      <w:r>
+        <w:rPr>
+          <w:noProof w:val="0"/>
+          <w:lang w:val="es"/>
+        </w:rPr>
         <w:t>heap</w:t>
       </w:r>
       <w:proofErr w:type="spellEnd"/>
       <w:r>
+        <w:rPr>
+          <w:noProof w:val="0"/>
+          <w:lang w:val="es"/>
+        </w:rPr>
+        <w:t xml:space="preserve"> del árbol. Pero, a continuación realiza un proceso de "descenso" del número insertado de forma que se elige a cada movimiento el mayor de sus dos hijos, con el que se intercambia. Este intercambio, realizado sucesivamente "hunde" el nodo en el árbol restaurando la propiedad montículo del árbol y </w:t>
+      </w:r>
+      <w:proofErr w:type="spellStart"/>
+      <w:r>
+        <w:rPr>
+          <w:noProof w:val="0"/>
+          <w:lang w:val="es"/>
+        </w:rPr>
+        <w:t>dejándo</w:t>
+      </w:r>
+      <w:proofErr w:type="spellEnd"/>
+      <w:r>
+        <w:rPr>
+          <w:noProof w:val="0"/>
+          <w:lang w:val="es"/>
+        </w:rPr>
+        <w:t xml:space="preserve"> paso a la siguiente extracción del nodo raíz.</w:t>
+      </w:r>
+    </w:p>
+    <w:p>
+      <w:pPr>
+        <w:pStyle w:val="Normal"/>
+        <w:jc w:val="both"/>
         <w:rPr>
           <w:rFonts w:ascii="Arial" w:hAnsi="Arial" w:eastAsia="Arial" w:cs="Arial"/>
           <w:noProof w:val="0"/>
@@ -9397,8 +9781,7 @@
           <w:szCs w:val="21"/>
           <w:lang w:val="es"/>
         </w:rPr>
-        <w:t>.</w:t>
-      </w:r>
+      </w:pPr>
     </w:p>
     <w:p w14:noSpellErr="1">
       <w:pPr>
@@ -9479,6 +9862,73 @@
       <w:r>
         <w:rPr/>
         <w:t>Casos de Uso:</w:t>
+      </w:r>
+    </w:p>
+    <w:p w14:noSpellErr="1">
+      <w:pPr>
+        <w:pStyle w:val="Normal"/>
+        <w:ind w:firstLine="720"/>
+        <w:jc w:val="both"/>
+      </w:pPr>
+      <w:r>
+        <w:rPr/>
+        <w:t>Requerimientos</w:t>
+      </w:r>
+      <w:r>
+        <w:rPr/>
+        <w:t xml:space="preserve">: </w:t>
+      </w:r>
+    </w:p>
+    <w:p w14:noSpellErr="1">
+      <w:pPr>
+        <w:pStyle w:val="ListParagraph"/>
+        <w:numPr>
+          <w:ilvl w:val="0"/>
+          <w:numId w:val="12"/>
+        </w:numPr>
+        <w:jc w:val="both"/>
+        <w:rPr>
+          <w:color w:val="000000" w:themeColor="text1" w:themeTint="FF" w:themeShade="FF"/>
+          <w:sz w:val="22"/>
+          <w:szCs w:val="22"/>
+        </w:rPr>
+      </w:pPr>
+      <w:r>
+        <w:rPr>
+          <w:b w:val="1"/>
+          <w:bCs w:val="1"/>
+          <w:sz w:val="24"/>
+          <w:szCs w:val="24"/>
+        </w:rPr>
+        <w:t xml:space="preserve">1C- </w:t>
+      </w:r>
+      <w:r>
+        <w:rPr>
+          <w:sz w:val="24"/>
+          <w:szCs w:val="24"/>
+        </w:rPr>
+        <w:t>O</w:t>
+      </w:r>
+      <w:r>
+        <w:rPr>
+          <w:sz w:val="24"/>
+          <w:szCs w:val="24"/>
+        </w:rPr>
+        <w:t xml:space="preserve">rdenar los taxis registrados en el sistema, </w:t>
+      </w:r>
+      <w:r>
+        <w:rPr>
+          <w:sz w:val="24"/>
+          <w:szCs w:val="24"/>
+        </w:rPr>
+        <w:t>utilizando un sistema de puntos</w:t>
+      </w:r>
+      <w:r>
+        <w:rPr>
+          <w:sz w:val="24"/>
+          <w:szCs w:val="24"/>
+        </w:rPr>
+        <w:t>.</w:t>
       </w:r>
     </w:p>
     <w:p w14:noSpellErr="1">
@@ -9613,8 +10063,8 @@
       <w:pgMar w:top="1440" w:right="1440" w:bottom="1440" w:left="1440" w:header="0" w:footer="720" w:gutter="0"/>
       <w:pgNumType w:start="1"/>
       <w:cols w:space="720"/>
-      <w:headerReference w:type="default" r:id="R9d3d3736934c4f16"/>
-      <w:footerReference w:type="default" r:id="Rb36ff758545e4ec8"/>
+      <w:headerReference w:type="default" r:id="Rac323093de06438c"/>
+      <w:footerReference w:type="default" r:id="R799292fcc4384579"/>
     </w:sectPr>
   </w:body>
 </w:document>
@@ -9758,6 +10208,117 @@
 
 <file path=word/numbering.xml><?xml version="1.0" encoding="utf-8"?>
 <w:numbering xmlns:wpc="http://schemas.microsoft.com/office/word/2010/wordprocessingCanvas" xmlns:cx="http://schemas.microsoft.com/office/drawing/2014/chartex" xmlns:cx1="http://schemas.microsoft.com/office/drawing/2015/9/8/chartex" xmlns:cx2="http://schemas.microsoft.com/office/drawing/2015/10/21/chartex" xmlns:cx3="http://schemas.microsoft.com/office/drawing/2016/5/9/chartex" xmlns:cx4="http://schemas.microsoft.com/office/drawing/2016/5/10/chartex" xmlns:cx5="http://schemas.microsoft.com/office/drawing/2016/5/11/chartex" xmlns:cx6="http://schemas.microsoft.com/office/drawing/2016/5/12/chartex" xmlns:cx7="http://schemas.microsoft.com/office/drawing/2016/5/13/chartex" xmlns:cx8="http://schemas.microsoft.com/office/drawing/2016/5/14/chartex" xmlns:mc="http://schemas.openxmlformats.org/markup-compatibility/2006" xmlns:aink="http://schemas.microsoft.com/office/drawing/2016/ink" xmlns:am3d="http://schemas.microsoft.com/office/drawing/2017/model3d" xmlns:o="urn:schemas-microsoft-com:office:office" xmlns:r="http://schemas.openxmlformats.org/officeDocument/2006/relationships" xmlns:m="http://schemas.openxmlformats.org/officeDocument/2006/math" xmlns:v="urn:schemas-microsoft-com:vml" xmlns:wp14="http://schemas.microsoft.com/office/word/2010/wordprocessingDrawing" xmlns:wp="http://schemas.openxmlformats.org/drawingml/2006/wordprocessingDrawing" xmlns:w10="urn:schemas-microsoft-com:office:word" xmlns:w="http://schemas.openxmlformats.org/wordprocessingml/2006/main" xmlns:w14="http://schemas.microsoft.com/office/word/2010/wordml" xmlns:w15="http://schemas.microsoft.com/office/word/2012/wordml" xmlns:w16cid="http://schemas.microsoft.com/office/word/2016/wordml/cid" xmlns:w16se="http://schemas.microsoft.com/office/word/2015/wordml/symex" xmlns:wpg="http://schemas.microsoft.com/office/word/2010/wordprocessingGroup" xmlns:wpi="http://schemas.microsoft.com/office/word/2010/wordprocessingInk" xmlns:wne="http://schemas.microsoft.com/office/word/2006/wordml" xmlns:wps="http://schemas.microsoft.com/office/word/2010/wordprocessingShape" mc:Ignorable="w14 w15 w16se w16cid wp14">
+  <w:abstractNum xmlns:w="http://schemas.openxmlformats.org/wordprocessingml/2006/main" w:abstractNumId="11">
+    <w:multiLevelType xmlns:w="http://schemas.openxmlformats.org/wordprocessingml/2006/main" w:val="hybridMultilevel"/>
+    <w:lvl xmlns:w="http://schemas.openxmlformats.org/wordprocessingml/2006/main" w:ilvl="0">
+      <w:start w:val="1"/>
+      <w:numFmt w:val="bullet"/>
+      <w:lvlText w:val=""/>
+      <w:lvlJc w:val="left"/>
+      <w:pPr>
+        <w:ind w:left="720" w:hanging="360"/>
+      </w:pPr>
+      <w:rPr>
+        <w:rFonts w:hint="default" w:ascii="Symbol" w:hAnsi="Symbol"/>
+      </w:rPr>
+    </w:lvl>
+    <w:lvl xmlns:w="http://schemas.openxmlformats.org/wordprocessingml/2006/main" w:ilvl="1">
+      <w:start w:val="1"/>
+      <w:numFmt w:val="bullet"/>
+      <w:lvlText w:val="o"/>
+      <w:lvlJc w:val="left"/>
+      <w:pPr>
+        <w:ind w:left="1440" w:hanging="360"/>
+      </w:pPr>
+      <w:rPr>
+        <w:rFonts w:hint="default" w:ascii="Courier New" w:hAnsi="Courier New"/>
+      </w:rPr>
+    </w:lvl>
+    <w:lvl xmlns:w="http://schemas.openxmlformats.org/wordprocessingml/2006/main" w:ilvl="2">
+      <w:start w:val="1"/>
+      <w:numFmt w:val="bullet"/>
+      <w:lvlText w:val=""/>
+      <w:lvlJc w:val="left"/>
+      <w:pPr>
+        <w:ind w:left="2160" w:hanging="360"/>
+      </w:pPr>
+      <w:rPr>
+        <w:rFonts w:hint="default" w:ascii="Wingdings" w:hAnsi="Wingdings"/>
+      </w:rPr>
+    </w:lvl>
+    <w:lvl xmlns:w="http://schemas.openxmlformats.org/wordprocessingml/2006/main" w:ilvl="3">
+      <w:start w:val="1"/>
+      <w:numFmt w:val="bullet"/>
+      <w:lvlText w:val=""/>
+      <w:lvlJc w:val="left"/>
+      <w:pPr>
+        <w:ind w:left="2880" w:hanging="360"/>
+      </w:pPr>
+      <w:rPr>
+        <w:rFonts w:hint="default" w:ascii="Symbol" w:hAnsi="Symbol"/>
+      </w:rPr>
+    </w:lvl>
+    <w:lvl xmlns:w="http://schemas.openxmlformats.org/wordprocessingml/2006/main" w:ilvl="4">
+      <w:start w:val="1"/>
+      <w:numFmt w:val="bullet"/>
+      <w:lvlText w:val="o"/>
+      <w:lvlJc w:val="left"/>
+      <w:pPr>
+        <w:ind w:left="3600" w:hanging="360"/>
+      </w:pPr>
+      <w:rPr>
+        <w:rFonts w:hint="default" w:ascii="Courier New" w:hAnsi="Courier New"/>
+      </w:rPr>
+    </w:lvl>
+    <w:lvl xmlns:w="http://schemas.openxmlformats.org/wordprocessingml/2006/main" w:ilvl="5">
+      <w:start w:val="1"/>
+      <w:numFmt w:val="bullet"/>
+      <w:lvlText w:val=""/>
+      <w:lvlJc w:val="left"/>
+      <w:pPr>
+        <w:ind w:left="4320" w:hanging="360"/>
+      </w:pPr>
+      <w:rPr>
+        <w:rFonts w:hint="default" w:ascii="Wingdings" w:hAnsi="Wingdings"/>
+      </w:rPr>
+    </w:lvl>
+    <w:lvl xmlns:w="http://schemas.openxmlformats.org/wordprocessingml/2006/main" w:ilvl="6">
+      <w:start w:val="1"/>
+      <w:numFmt w:val="bullet"/>
+      <w:lvlText w:val=""/>
+      <w:lvlJc w:val="left"/>
+      <w:pPr>
+        <w:ind w:left="5040" w:hanging="360"/>
+      </w:pPr>
+      <w:rPr>
+        <w:rFonts w:hint="default" w:ascii="Symbol" w:hAnsi="Symbol"/>
+      </w:rPr>
+    </w:lvl>
+    <w:lvl xmlns:w="http://schemas.openxmlformats.org/wordprocessingml/2006/main" w:ilvl="7">
+      <w:start w:val="1"/>
+      <w:numFmt w:val="bullet"/>
+      <w:lvlText w:val="o"/>
+      <w:lvlJc w:val="left"/>
+      <w:pPr>
+        <w:ind w:left="5760" w:hanging="360"/>
+      </w:pPr>
+      <w:rPr>
+        <w:rFonts w:hint="default" w:ascii="Courier New" w:hAnsi="Courier New"/>
+      </w:rPr>
+    </w:lvl>
+    <w:lvl xmlns:w="http://schemas.openxmlformats.org/wordprocessingml/2006/main" w:ilvl="8">
+      <w:start w:val="1"/>
+      <w:numFmt w:val="bullet"/>
+      <w:lvlText w:val=""/>
+      <w:lvlJc w:val="left"/>
+      <w:pPr>
+        <w:ind w:left="6480" w:hanging="360"/>
+      </w:pPr>
+      <w:rPr>
+        <w:rFonts w:hint="default" w:ascii="Wingdings" w:hAnsi="Wingdings"/>
+      </w:rPr>
+    </w:lvl>
+  </w:abstractNum>
   <w:abstractNum xmlns:w="http://schemas.openxmlformats.org/wordprocessingml/2006/main" w:abstractNumId="10">
     <w:multiLevelType xmlns:w="http://schemas.openxmlformats.org/wordprocessingml/2006/main" w:val="hybridMultilevel"/>
     <w:lvl xmlns:w="http://schemas.openxmlformats.org/wordprocessingml/2006/main" w:ilvl="0">
@@ -10996,6 +11557,9 @@
       </w:pPr>
     </w:lvl>
   </w:abstractNum>
+  <w:num w:numId="12">
+    <w:abstractNumId w:val="11"/>
+  </w:num>
   <w:num w:numId="11">
     <w:abstractNumId w:val="10"/>
   </w:num>

</xml_diff>